<commit_message>
delete parathesis for unary and variable and constant.
</commit_message>
<xml_diff>
--- a/result.docx
+++ b/result.docx
@@ -18,28 +18,7 @@
         <w:rPr>
           <w:rStyle w:val="VerbatimChar"/>
         </w:rPr>
-        <w:t xml:space="preserve">(x,(x^(2+1)))</w:t>
-      </w:r>
-      <w:r>
-        <w:br/>
-      </w:r>
-      <w:r>
-        <w:rPr>
-          <w:rStyle w:val="VerbatimChar"/>
-        </w:rPr>
-        <w:t xml:space="preserve">={Power}</w:t>
-      </w:r>
-      <w:r>
-        <w:br/>
-      </w:r>
-      <w:r>
-        <w:rPr>
-          <w:rStyle w:val="VerbatimChar"/>
-        </w:rPr>
-        <w:t xml:space="preserve">((x^(2+1))*(x,((2+1)*(lnx))))</w:t>
-      </w:r>
-      <w:r>
-        <w:br/>
+        <w:t xml:space="preserve">(x,((x*y)*sinx))</w:t>
       </w:r>
       <w:r>
         <w:br/>
@@ -57,91 +36,49 @@
         <w:rPr>
           <w:rStyle w:val="VerbatimChar"/>
         </w:rPr>
-        <w:t xml:space="preserve">((x^(2+1))*(((x,(2+1))*(lnx))+((2+1)*(x,(lnx)))))</w:t>
-      </w:r>
-      <w:r>
-        <w:br/>
-      </w:r>
-      <w:r>
-        <w:br/>
-      </w:r>
-      <w:r>
-        <w:rPr>
-          <w:rStyle w:val="VerbatimChar"/>
-        </w:rPr>
-        <w:t xml:space="preserve">={Add}</w:t>
-      </w:r>
-      <w:r>
-        <w:br/>
-      </w:r>
-      <w:r>
-        <w:rPr>
-          <w:rStyle w:val="VerbatimChar"/>
-        </w:rPr>
-        <w:t xml:space="preserve">((x^(2+1))*((((x,2)+(x,1))*(lnx))+((2+1)*(x,(lnx)))))</w:t>
-      </w:r>
-      <w:r>
-        <w:br/>
-      </w:r>
-      <w:r>
-        <w:br/>
-      </w:r>
-      <w:r>
-        <w:rPr>
-          <w:rStyle w:val="VerbatimChar"/>
-        </w:rPr>
-        <w:t xml:space="preserve">={Add}</w:t>
-      </w:r>
-      <w:r>
-        <w:br/>
-      </w:r>
-      <w:r>
-        <w:rPr>
-          <w:rStyle w:val="VerbatimChar"/>
-        </w:rPr>
-        <w:t xml:space="preserve">((x^(2+1))*(((0+(x,1))*(lnx))+((2+1)*(x,(lnx)))))</w:t>
-      </w:r>
-      <w:r>
-        <w:br/>
-      </w:r>
-      <w:r>
-        <w:br/>
-      </w:r>
-      <w:r>
-        <w:rPr>
-          <w:rStyle w:val="VerbatimChar"/>
-        </w:rPr>
-        <w:t xml:space="preserve">={Add}</w:t>
-      </w:r>
-      <w:r>
-        <w:br/>
-      </w:r>
-      <w:r>
-        <w:rPr>
-          <w:rStyle w:val="VerbatimChar"/>
-        </w:rPr>
-        <w:t xml:space="preserve">((x^(2+1))*(((0+0)*(lnx))+((2+1)*(x,(lnx)))))</w:t>
-      </w:r>
-      <w:r>
-        <w:br/>
-      </w:r>
-      <w:r>
-        <w:br/>
-      </w:r>
-      <w:r>
-        <w:rPr>
-          <w:rStyle w:val="VerbatimChar"/>
-        </w:rPr>
-        <w:t xml:space="preserve">={Ln}</w:t>
-      </w:r>
-      <w:r>
-        <w:br/>
-      </w:r>
-      <w:r>
-        <w:rPr>
-          <w:rStyle w:val="VerbatimChar"/>
-        </w:rPr>
-        <w:t xml:space="preserve">((x^(2+1))*(((0+0)*(lnx))+((2+1)*((1/x)*(x,x)))))</w:t>
+        <w:t xml:space="preserve">(((x,(x*y))*sinx)+((x*y)*(x,sinx)))</w:t>
+      </w:r>
+      <w:r>
+        <w:br/>
+      </w:r>
+      <w:r>
+        <w:br/>
+      </w:r>
+      <w:r>
+        <w:rPr>
+          <w:rStyle w:val="VerbatimChar"/>
+        </w:rPr>
+        <w:t xml:space="preserve">={Mul}</w:t>
+      </w:r>
+      <w:r>
+        <w:br/>
+      </w:r>
+      <w:r>
+        <w:rPr>
+          <w:rStyle w:val="VerbatimChar"/>
+        </w:rPr>
+        <w:t xml:space="preserve">(((((x,x)*y)+(x*(x,y)))*sinx)+((x*y)*(x,sinx)))</w:t>
+      </w:r>
+      <w:r>
+        <w:br/>
+      </w:r>
+      <w:r>
+        <w:br/>
+      </w:r>
+      <w:r>
+        <w:rPr>
+          <w:rStyle w:val="VerbatimChar"/>
+        </w:rPr>
+        <w:t xml:space="preserve">={Sin}</w:t>
+      </w:r>
+      <w:r>
+        <w:br/>
+      </w:r>
+      <w:r>
+        <w:rPr>
+          <w:rStyle w:val="VerbatimChar"/>
+        </w:rPr>
+        <w:t xml:space="preserve">(((((x,x)*y)+(x*(x,y)))*sinx)+((x*y)*(cosx*(x,x))))</w:t>
       </w:r>
       <w:r>
         <w:br/>
@@ -162,7 +99,70 @@
         <w:rPr>
           <w:rStyle w:val="VerbatimChar"/>
         </w:rPr>
-        <w:t xml:space="preserve">((x^(2+1))*(((0+0)*(lnx))+((2+1)*((1/x)*1))))</w:t>
+        <w:t xml:space="preserve">((((1*y)+(x*(x,y)))*sinx)+((x*y)*(cosx*(x,x))))</w:t>
+      </w:r>
+      <w:r>
+        <w:br/>
+      </w:r>
+      <w:r>
+        <w:br/>
+      </w:r>
+      <w:r>
+        <w:rPr>
+          <w:rStyle w:val="VerbatimChar"/>
+        </w:rPr>
+        <w:t xml:space="preserve">={DerivativeSelf}</w:t>
+      </w:r>
+      <w:r>
+        <w:br/>
+      </w:r>
+      <w:r>
+        <w:rPr>
+          <w:rStyle w:val="VerbatimChar"/>
+        </w:rPr>
+        <w:t xml:space="preserve">((((1*y)+(x*(x,y)))*sinx)+((x*y)*(cosx*1)))</w:t>
+      </w:r>
+      <w:r>
+        <w:br/>
+      </w:r>
+      <w:r>
+        <w:br/>
+      </w:r>
+      <w:r>
+        <w:rPr>
+          <w:rStyle w:val="VerbatimChar"/>
+        </w:rPr>
+        <w:t xml:space="preserve">={DerivativeNotSelf}</w:t>
+      </w:r>
+      <w:r>
+        <w:br/>
+      </w:r>
+      <w:r>
+        <w:rPr>
+          <w:rStyle w:val="VerbatimChar"/>
+        </w:rPr>
+        <w:t xml:space="preserve">((((1*y)+(x*0))*sinx)+((x*y)*(cosx*1)))</w:t>
+      </w:r>
+      <w:r>
+        <w:br/>
+      </w:r>
+      <w:r>
+        <w:br/>
+      </w:r>
+      <w:r>
+        <w:rPr>
+          <w:rStyle w:val="VerbatimChar"/>
+        </w:rPr>
+        <w:t xml:space="preserve">={ZeroMul}</w:t>
+      </w:r>
+      <w:r>
+        <w:br/>
+      </w:r>
+      <w:r>
+        <w:rPr>
+          <w:rStyle w:val="VerbatimChar"/>
+        </w:rPr>
+        <w:t xml:space="preserve">((((1*y)+0)*sinx)+((x*y)*(cosx*1)))</w:t>
       </w:r>
       <w:r>
         <w:br/>
@@ -183,7 +183,28 @@
         <w:rPr>
           <w:rStyle w:val="VerbatimChar"/>
         </w:rPr>
-        <w:t xml:space="preserve">((x^(2+1))*(((0+0)*(lnx))+((2+1)*(1/x))))</w:t>
+        <w:t xml:space="preserve">((((1*y)+0)*sinx)+((x*y)*cosx))</w:t>
+      </w:r>
+      <w:r>
+        <w:br/>
+      </w:r>
+      <w:r>
+        <w:br/>
+      </w:r>
+      <w:r>
+        <w:rPr>
+          <w:rStyle w:val="VerbatimChar"/>
+        </w:rPr>
+        <w:t xml:space="preserve">={OneMul.2}</w:t>
+      </w:r>
+      <w:r>
+        <w:br/>
+      </w:r>
+      <w:r>
+        <w:rPr>
+          <w:rStyle w:val="VerbatimChar"/>
+        </w:rPr>
+        <w:t xml:space="preserve">(((y+0)*sinx)+((x*y)*cosx))</w:t>
       </w:r>
       <w:r>
         <w:br/>
@@ -204,49 +225,7 @@
         <w:rPr>
           <w:rStyle w:val="VerbatimChar"/>
         </w:rPr>
-        <w:t xml:space="preserve">((x^(2+1))*((0*(lnx))+((2+1)*(1/x))))</w:t>
-      </w:r>
-      <w:r>
-        <w:br/>
-      </w:r>
-      <w:r>
-        <w:br/>
-      </w:r>
-      <w:r>
-        <w:rPr>
-          <w:rStyle w:val="VerbatimChar"/>
-        </w:rPr>
-        <w:t xml:space="preserve">={ZeroMul.2}</w:t>
-      </w:r>
-      <w:r>
-        <w:br/>
-      </w:r>
-      <w:r>
-        <w:rPr>
-          <w:rStyle w:val="VerbatimChar"/>
-        </w:rPr>
-        <w:t xml:space="preserve">((x^(2+1))*(0+((2+1)*(1/x))))</w:t>
-      </w:r>
-      <w:r>
-        <w:br/>
-      </w:r>
-      <w:r>
-        <w:br/>
-      </w:r>
-      <w:r>
-        <w:rPr>
-          <w:rStyle w:val="VerbatimChar"/>
-        </w:rPr>
-        <w:t xml:space="preserve">={ZeroAdd.2}</w:t>
-      </w:r>
-      <w:r>
-        <w:br/>
-      </w:r>
-      <w:r>
-        <w:rPr>
-          <w:rStyle w:val="VerbatimChar"/>
-        </w:rPr>
-        <w:t xml:space="preserve">((x^(2+1))*((2+1)*(1/x)))</w:t>
+        <w:t xml:space="preserve">((y*sinx)+((x*y)*cosx))</w:t>
       </w:r>
     </w:p>
     <w:sectPr/>

</xml_diff>